<commit_message>
Added VoiceTools and updated instructions
</commit_message>
<xml_diff>
--- a/Instructions and tools/Instructions.docx
+++ b/Instructions and tools/Instructions.docx
@@ -519,9 +519,541 @@
       </w:r>
     </w:p>
     <w:p>
-      <w:pPr>
-        <w:pStyle w:val="ListParagraph"/>
-      </w:pPr>
+      <w:r>
+        <w:br w:type="page"/>
+      </w:r>
+    </w:p>
+    <w:p>
+      <w:pPr>
+        <w:pStyle w:val="ListParagraph"/>
+      </w:pPr>
+      <w:r>
+        <w:lastRenderedPageBreak/>
+        <w:t>For Creating Lip Synced Audio</w:t>
+      </w:r>
+    </w:p>
+    <w:p>
+      <w:pPr>
+        <w:pStyle w:val="ListParagraph"/>
+        <w:numPr>
+          <w:ilvl w:val="0"/>
+          <w:numId w:val="3"/>
+        </w:numPr>
+      </w:pPr>
+      <w:r>
+        <w:t xml:space="preserve">Download and install the latest version of version of </w:t>
+      </w:r>
+      <w:proofErr w:type="spellStart"/>
+      <w:r>
+        <w:t>Papagayo</w:t>
+      </w:r>
+      <w:proofErr w:type="spellEnd"/>
+      <w:r>
+        <w:t xml:space="preserve"> (I use 2.0b1)</w:t>
+      </w:r>
+    </w:p>
+    <w:p>
+      <w:pPr>
+        <w:pStyle w:val="ListParagraph"/>
+        <w:numPr>
+          <w:ilvl w:val="0"/>
+          <w:numId w:val="3"/>
+        </w:numPr>
+      </w:pPr>
+      <w:r>
+        <w:t>Export your audio as wav</w:t>
+      </w:r>
+      <w:r>
+        <w:t>e</w:t>
+      </w:r>
+      <w:r>
+        <w:t xml:space="preserve"> [WAV (Microsoft) signed 16-bit PCM in audacity is what I use]</w:t>
+      </w:r>
+    </w:p>
+    <w:p>
+      <w:pPr>
+        <w:pStyle w:val="ListParagraph"/>
+        <w:numPr>
+          <w:ilvl w:val="0"/>
+          <w:numId w:val="3"/>
+        </w:numPr>
+      </w:pPr>
+      <w:r>
+        <w:t xml:space="preserve">Open </w:t>
+      </w:r>
+      <w:proofErr w:type="spellStart"/>
+      <w:r>
+        <w:t>Papagayo</w:t>
+      </w:r>
+      <w:proofErr w:type="spellEnd"/>
+      <w:r>
+        <w:t xml:space="preserve"> and drop your wave file in</w:t>
+      </w:r>
+      <w:r>
+        <w:t xml:space="preserve"> and match the audio to the phonemes after typing in the spoken text</w:t>
+      </w:r>
+    </w:p>
+    <w:p>
+      <w:pPr>
+        <w:pStyle w:val="ListParagraph"/>
+        <w:numPr>
+          <w:ilvl w:val="0"/>
+          <w:numId w:val="3"/>
+        </w:numPr>
+      </w:pPr>
+      <w:r>
+        <w:t xml:space="preserve">Set FPS as 60 in the text box to the top right </w:t>
+      </w:r>
+    </w:p>
+    <w:p>
+      <w:pPr>
+        <w:pStyle w:val="ListParagraph"/>
+        <w:numPr>
+          <w:ilvl w:val="0"/>
+          <w:numId w:val="3"/>
+        </w:numPr>
+      </w:pPr>
+      <w:r>
+        <w:t>After you are satisfied with sync Export with Anime Studio Option and save the file with .</w:t>
+      </w:r>
+      <w:proofErr w:type="spellStart"/>
+      <w:r>
+        <w:t>dat</w:t>
+      </w:r>
+      <w:proofErr w:type="spellEnd"/>
+      <w:r>
+        <w:t xml:space="preserve"> extension</w:t>
+      </w:r>
+    </w:p>
+    <w:p>
+      <w:pPr>
+        <w:pStyle w:val="ListParagraph"/>
+        <w:numPr>
+          <w:ilvl w:val="0"/>
+          <w:numId w:val="3"/>
+        </w:numPr>
+      </w:pPr>
+      <w:r>
+        <w:t>Install python 3</w:t>
+      </w:r>
+    </w:p>
+    <w:p>
+      <w:pPr>
+        <w:pStyle w:val="ListParagraph"/>
+        <w:numPr>
+          <w:ilvl w:val="0"/>
+          <w:numId w:val="3"/>
+        </w:numPr>
+      </w:pPr>
+      <w:r>
+        <w:t xml:space="preserve">Use pip to install </w:t>
+      </w:r>
+      <w:proofErr w:type="spellStart"/>
+      <w:r>
+        <w:t>pyperclip</w:t>
+      </w:r>
+      <w:proofErr w:type="spellEnd"/>
+    </w:p>
+    <w:p>
+      <w:pPr>
+        <w:pStyle w:val="ListParagraph"/>
+        <w:numPr>
+          <w:ilvl w:val="1"/>
+          <w:numId w:val="3"/>
+        </w:numPr>
+      </w:pPr>
+      <w:r>
+        <w:t xml:space="preserve">pip install </w:t>
+      </w:r>
+      <w:proofErr w:type="spellStart"/>
+      <w:r>
+        <w:t>pyperclip</w:t>
+      </w:r>
+      <w:proofErr w:type="spellEnd"/>
+    </w:p>
+    <w:p>
+      <w:pPr>
+        <w:pStyle w:val="ListParagraph"/>
+        <w:numPr>
+          <w:ilvl w:val="0"/>
+          <w:numId w:val="3"/>
+        </w:numPr>
+      </w:pPr>
+      <w:r>
+        <w:t xml:space="preserve">Change directory in the prompt to the </w:t>
+      </w:r>
+      <w:proofErr w:type="spellStart"/>
+      <w:r>
+        <w:t>VoiceTools</w:t>
+      </w:r>
+      <w:proofErr w:type="spellEnd"/>
+      <w:r>
+        <w:t xml:space="preserve"> Folder and run the program using</w:t>
+      </w:r>
+    </w:p>
+    <w:p>
+      <w:pPr>
+        <w:pStyle w:val="ListParagraph"/>
+        <w:numPr>
+          <w:ilvl w:val="1"/>
+          <w:numId w:val="3"/>
+        </w:numPr>
+      </w:pPr>
+      <w:r>
+        <w:t>python fblahTools.py</w:t>
+      </w:r>
+    </w:p>
+    <w:p>
+      <w:pPr>
+        <w:pStyle w:val="ListParagraph"/>
+        <w:numPr>
+          <w:ilvl w:val="0"/>
+          <w:numId w:val="3"/>
+        </w:numPr>
+      </w:pPr>
+      <w:r>
+        <w:t xml:space="preserve">Open the </w:t>
+      </w:r>
+      <w:proofErr w:type="spellStart"/>
+      <w:r>
+        <w:t>dat</w:t>
+      </w:r>
+      <w:proofErr w:type="spellEnd"/>
+      <w:r>
+        <w:t xml:space="preserve"> file you exported</w:t>
+      </w:r>
+    </w:p>
+    <w:p>
+      <w:pPr>
+        <w:pStyle w:val="ListParagraph"/>
+        <w:numPr>
+          <w:ilvl w:val="0"/>
+          <w:numId w:val="3"/>
+        </w:numPr>
+      </w:pPr>
+      <w:r>
+        <w:t>Click Convert</w:t>
+      </w:r>
+    </w:p>
+    <w:p>
+      <w:pPr>
+        <w:pStyle w:val="ListParagraph"/>
+        <w:numPr>
+          <w:ilvl w:val="0"/>
+          <w:numId w:val="3"/>
+        </w:numPr>
+      </w:pPr>
+      <w:proofErr w:type="spellStart"/>
+      <w:r>
+        <w:t>Papagayo’s</w:t>
+      </w:r>
+      <w:proofErr w:type="spellEnd"/>
+      <w:r>
+        <w:t xml:space="preserve"> phonemes are replaced by names usable with </w:t>
+      </w:r>
+      <w:proofErr w:type="spellStart"/>
+      <w:r>
+        <w:t>MBLab</w:t>
+      </w:r>
+      <w:proofErr w:type="spellEnd"/>
+    </w:p>
+    <w:p>
+      <w:pPr>
+        <w:pStyle w:val="ListParagraph"/>
+        <w:numPr>
+          <w:ilvl w:val="0"/>
+          <w:numId w:val="3"/>
+        </w:numPr>
+      </w:pPr>
+      <w:r>
+        <w:t xml:space="preserve">Click Make one line to </w:t>
+      </w:r>
+      <w:proofErr w:type="gramStart"/>
+      <w:r>
+        <w:t>reduced</w:t>
+      </w:r>
+      <w:proofErr w:type="gramEnd"/>
+      <w:r>
+        <w:t xml:space="preserve"> the data to a single line</w:t>
+      </w:r>
+    </w:p>
+    <w:p>
+      <w:pPr>
+        <w:pStyle w:val="ListParagraph"/>
+        <w:numPr>
+          <w:ilvl w:val="0"/>
+          <w:numId w:val="3"/>
+        </w:numPr>
+      </w:pPr>
+      <w:r>
+        <w:t>Click copy to move the data to clipboard</w:t>
+      </w:r>
+    </w:p>
+    <w:p>
+      <w:pPr>
+        <w:pStyle w:val="ListParagraph"/>
+        <w:numPr>
+          <w:ilvl w:val="0"/>
+          <w:numId w:val="3"/>
+        </w:numPr>
+      </w:pPr>
+      <w:r>
+        <w:t xml:space="preserve">Open the </w:t>
+      </w:r>
+      <w:proofErr w:type="spellStart"/>
+      <w:r>
+        <w:t>fblah</w:t>
+      </w:r>
+      <w:proofErr w:type="spellEnd"/>
+      <w:r>
+        <w:t xml:space="preserve"> </w:t>
+      </w:r>
+      <w:proofErr w:type="spellStart"/>
+      <w:r>
+        <w:t>MBLab</w:t>
+      </w:r>
+      <w:proofErr w:type="spellEnd"/>
+      <w:r>
+        <w:t xml:space="preserve"> study project </w:t>
+      </w:r>
+    </w:p>
+    <w:p>
+      <w:pPr>
+        <w:pStyle w:val="ListParagraph"/>
+        <w:numPr>
+          <w:ilvl w:val="0"/>
+          <w:numId w:val="3"/>
+        </w:numPr>
+      </w:pPr>
+      <w:r>
+        <w:t>Create an instance of Face and Voice manager in a map by dragging the actor in</w:t>
+      </w:r>
+    </w:p>
+    <w:p>
+      <w:pPr>
+        <w:pStyle w:val="ListParagraph"/>
+        <w:numPr>
+          <w:ilvl w:val="0"/>
+          <w:numId w:val="3"/>
+        </w:numPr>
+      </w:pPr>
+      <w:r>
+        <w:t>Select that actor and look at the details panel</w:t>
+      </w:r>
+    </w:p>
+    <w:p>
+      <w:pPr>
+        <w:pStyle w:val="ListParagraph"/>
+        <w:numPr>
+          <w:ilvl w:val="0"/>
+          <w:numId w:val="3"/>
+        </w:numPr>
+      </w:pPr>
+      <w:r>
+        <w:t>Under import animation</w:t>
+      </w:r>
+    </w:p>
+    <w:p>
+      <w:pPr>
+        <w:pStyle w:val="ListParagraph"/>
+        <w:numPr>
+          <w:ilvl w:val="1"/>
+          <w:numId w:val="3"/>
+        </w:numPr>
+      </w:pPr>
+      <w:r>
+        <w:t>paste clipboard contents in Face Data Stream</w:t>
+      </w:r>
+    </w:p>
+    <w:p>
+      <w:pPr>
+        <w:pStyle w:val="ListParagraph"/>
+        <w:numPr>
+          <w:ilvl w:val="1"/>
+          <w:numId w:val="3"/>
+        </w:numPr>
+      </w:pPr>
+      <w:r>
+        <w:t xml:space="preserve">Click </w:t>
+      </w:r>
+      <w:r>
+        <w:rPr>
+          <w:i/>
+        </w:rPr>
+        <w:t xml:space="preserve">Prepare Input </w:t>
+      </w:r>
+      <w:proofErr w:type="gramStart"/>
+      <w:r>
+        <w:rPr>
+          <w:i/>
+        </w:rPr>
+        <w:t>From</w:t>
+      </w:r>
+      <w:proofErr w:type="gramEnd"/>
+      <w:r>
+        <w:rPr>
+          <w:i/>
+        </w:rPr>
+        <w:t xml:space="preserve"> Voice Tools</w:t>
+      </w:r>
+      <w:r>
+        <w:t xml:space="preserve"> Button</w:t>
+      </w:r>
+    </w:p>
+    <w:p>
+      <w:pPr>
+        <w:pStyle w:val="ListParagraph"/>
+        <w:numPr>
+          <w:ilvl w:val="1"/>
+          <w:numId w:val="3"/>
+        </w:numPr>
+      </w:pPr>
+      <w:r>
+        <w:t xml:space="preserve">notice the Output Face Time Data gets populated </w:t>
+      </w:r>
+    </w:p>
+    <w:p>
+      <w:pPr>
+        <w:pStyle w:val="ListParagraph"/>
+        <w:numPr>
+          <w:ilvl w:val="1"/>
+          <w:numId w:val="3"/>
+        </w:numPr>
+      </w:pPr>
+      <w:r>
+        <w:t>right click the array and click copy</w:t>
+      </w:r>
+    </w:p>
+    <w:p>
+      <w:pPr>
+        <w:pStyle w:val="ListParagraph"/>
+        <w:numPr>
+          <w:ilvl w:val="0"/>
+          <w:numId w:val="3"/>
+        </w:numPr>
+      </w:pPr>
+      <w:r>
+        <w:t xml:space="preserve">It is good to keep all audio lip syncs in a data table. In the test project the table is called </w:t>
+      </w:r>
+      <w:proofErr w:type="spellStart"/>
+      <w:r>
+        <w:rPr>
+          <w:i/>
+        </w:rPr>
+        <w:t>AudioDataTable</w:t>
+      </w:r>
+      <w:proofErr w:type="spellEnd"/>
+      <w:r>
+        <w:rPr>
+          <w:i/>
+        </w:rPr>
+        <w:t xml:space="preserve"> </w:t>
+      </w:r>
+      <w:r>
+        <w:t>(</w:t>
+      </w:r>
+      <w:r>
+        <w:t>Content/fBlah/Common/BP/Data</w:t>
+      </w:r>
+      <w:r>
+        <w:t>)</w:t>
+      </w:r>
+      <w:r>
+        <w:t xml:space="preserve"> It uses struct called </w:t>
+      </w:r>
+      <w:proofErr w:type="spellStart"/>
+      <w:r>
+        <w:t>AudioFaceAnimation</w:t>
+      </w:r>
+      <w:proofErr w:type="spellEnd"/>
+    </w:p>
+    <w:p>
+      <w:pPr>
+        <w:pStyle w:val="ListParagraph"/>
+        <w:numPr>
+          <w:ilvl w:val="0"/>
+          <w:numId w:val="3"/>
+        </w:numPr>
+      </w:pPr>
+      <w:r>
+        <w:t>Open it and add an entry to it</w:t>
+      </w:r>
+    </w:p>
+    <w:p>
+      <w:pPr>
+        <w:pStyle w:val="ListParagraph"/>
+        <w:numPr>
+          <w:ilvl w:val="0"/>
+          <w:numId w:val="3"/>
+        </w:numPr>
+      </w:pPr>
+      <w:r>
+        <w:t xml:space="preserve">Paste the contents of clipboard to </w:t>
+      </w:r>
+      <w:proofErr w:type="spellStart"/>
+      <w:r>
+        <w:t>FaceTimeData</w:t>
+      </w:r>
+      <w:proofErr w:type="spellEnd"/>
+    </w:p>
+    <w:p>
+      <w:pPr>
+        <w:pStyle w:val="ListParagraph"/>
+        <w:numPr>
+          <w:ilvl w:val="0"/>
+          <w:numId w:val="3"/>
+        </w:numPr>
+      </w:pPr>
+      <w:r>
+        <w:t>Import your audio wave into the project and create cue for it (Right Click-&gt;Create Sound Cue)</w:t>
+      </w:r>
+    </w:p>
+    <w:p>
+      <w:pPr>
+        <w:pStyle w:val="ListParagraph"/>
+        <w:numPr>
+          <w:ilvl w:val="0"/>
+          <w:numId w:val="3"/>
+        </w:numPr>
+      </w:pPr>
+      <w:r>
+        <w:t xml:space="preserve">Apply that cue to the Audio field. </w:t>
+      </w:r>
+    </w:p>
+    <w:p>
+      <w:pPr>
+        <w:pStyle w:val="ListParagraph"/>
+        <w:numPr>
+          <w:ilvl w:val="0"/>
+          <w:numId w:val="3"/>
+        </w:numPr>
+      </w:pPr>
+      <w:r>
+        <w:t>Set the Row Name with a name you want to reference it with later</w:t>
+      </w:r>
+    </w:p>
+    <w:p>
+      <w:pPr>
+        <w:pStyle w:val="ListParagraph"/>
+        <w:numPr>
+          <w:ilvl w:val="0"/>
+          <w:numId w:val="3"/>
+        </w:numPr>
+      </w:pPr>
+      <w:r>
+        <w:t>Check TestMap2 for an example on how to play audio with lip sync. (Content/fBlah/</w:t>
+      </w:r>
+      <w:proofErr w:type="spellStart"/>
+      <w:r>
+        <w:t>TestMaps</w:t>
+      </w:r>
+      <w:proofErr w:type="spellEnd"/>
+      <w:r>
+        <w:t>)</w:t>
+      </w:r>
+      <w:r>
+        <w:t>. The level blueprint has all the information you need.</w:t>
+      </w:r>
       <w:bookmarkStart w:id="0" w:name="_GoBack"/>
       <w:bookmarkEnd w:id="0"/>
     </w:p>
@@ -624,6 +1156,95 @@
     </w:lvl>
   </w:abstractNum>
   <w:abstractNum w:abstractNumId="1" w15:restartNumberingAfterBreak="0">
+    <w:nsid w:val="13415BD4"/>
+    <w:multiLevelType w:val="hybridMultilevel"/>
+    <w:tmpl w:val="9AECC7FA"/>
+    <w:lvl w:ilvl="0" w:tplc="A296E6F4">
+      <w:start w:val="1"/>
+      <w:numFmt w:val="decimal"/>
+      <w:lvlText w:val="%1)"/>
+      <w:lvlJc w:val="left"/>
+      <w:pPr>
+        <w:ind w:left="1080" w:hanging="360"/>
+      </w:pPr>
+      <w:rPr>
+        <w:rFonts w:hint="default"/>
+      </w:rPr>
+    </w:lvl>
+    <w:lvl w:ilvl="1" w:tplc="40090019">
+      <w:start w:val="1"/>
+      <w:numFmt w:val="lowerLetter"/>
+      <w:lvlText w:val="%2."/>
+      <w:lvlJc w:val="left"/>
+      <w:pPr>
+        <w:ind w:left="1800" w:hanging="360"/>
+      </w:pPr>
+    </w:lvl>
+    <w:lvl w:ilvl="2" w:tplc="4009001B" w:tentative="1">
+      <w:start w:val="1"/>
+      <w:numFmt w:val="lowerRoman"/>
+      <w:lvlText w:val="%3."/>
+      <w:lvlJc w:val="right"/>
+      <w:pPr>
+        <w:ind w:left="2520" w:hanging="180"/>
+      </w:pPr>
+    </w:lvl>
+    <w:lvl w:ilvl="3" w:tplc="4009000F" w:tentative="1">
+      <w:start w:val="1"/>
+      <w:numFmt w:val="decimal"/>
+      <w:lvlText w:val="%4."/>
+      <w:lvlJc w:val="left"/>
+      <w:pPr>
+        <w:ind w:left="3240" w:hanging="360"/>
+      </w:pPr>
+    </w:lvl>
+    <w:lvl w:ilvl="4" w:tplc="40090019" w:tentative="1">
+      <w:start w:val="1"/>
+      <w:numFmt w:val="lowerLetter"/>
+      <w:lvlText w:val="%5."/>
+      <w:lvlJc w:val="left"/>
+      <w:pPr>
+        <w:ind w:left="3960" w:hanging="360"/>
+      </w:pPr>
+    </w:lvl>
+    <w:lvl w:ilvl="5" w:tplc="4009001B" w:tentative="1">
+      <w:start w:val="1"/>
+      <w:numFmt w:val="lowerRoman"/>
+      <w:lvlText w:val="%6."/>
+      <w:lvlJc w:val="right"/>
+      <w:pPr>
+        <w:ind w:left="4680" w:hanging="180"/>
+      </w:pPr>
+    </w:lvl>
+    <w:lvl w:ilvl="6" w:tplc="4009000F" w:tentative="1">
+      <w:start w:val="1"/>
+      <w:numFmt w:val="decimal"/>
+      <w:lvlText w:val="%7."/>
+      <w:lvlJc w:val="left"/>
+      <w:pPr>
+        <w:ind w:left="5400" w:hanging="360"/>
+      </w:pPr>
+    </w:lvl>
+    <w:lvl w:ilvl="7" w:tplc="40090019" w:tentative="1">
+      <w:start w:val="1"/>
+      <w:numFmt w:val="lowerLetter"/>
+      <w:lvlText w:val="%8."/>
+      <w:lvlJc w:val="left"/>
+      <w:pPr>
+        <w:ind w:left="6120" w:hanging="360"/>
+      </w:pPr>
+    </w:lvl>
+    <w:lvl w:ilvl="8" w:tplc="4009001B" w:tentative="1">
+      <w:start w:val="1"/>
+      <w:numFmt w:val="lowerRoman"/>
+      <w:lvlText w:val="%9."/>
+      <w:lvlJc w:val="right"/>
+      <w:pPr>
+        <w:ind w:left="6840" w:hanging="180"/>
+      </w:pPr>
+    </w:lvl>
+  </w:abstractNum>
+  <w:abstractNum w:abstractNumId="2" w15:restartNumberingAfterBreak="0">
     <w:nsid w:val="74220FE0"/>
     <w:multiLevelType w:val="hybridMultilevel"/>
     <w:tmpl w:val="A69C5B44"/>
@@ -713,10 +1334,13 @@
     </w:lvl>
   </w:abstractNum>
   <w:num w:numId="1">
-    <w:abstractNumId w:val="1"/>
+    <w:abstractNumId w:val="2"/>
   </w:num>
   <w:num w:numId="2">
     <w:abstractNumId w:val="0"/>
+  </w:num>
+  <w:num w:numId="3">
+    <w:abstractNumId w:val="1"/>
   </w:num>
 </w:numbering>
 </file>

</xml_diff>